<commit_message>
added maven meterial and modified devops with ameerpet meteiral
</commit_message>
<xml_diff>
--- a/Devops With Ameerpet.docx
+++ b/Devops With Ameerpet.docx
@@ -6655,27 +6655,7 @@
           <w:szCs w:val="24"/>
           <w:bdr w:val="none" w:sz="0" w:space="0" w:color="auto" w:frame="1"/>
         </w:rPr>
-        <w:t xml:space="preserve">systemctl </w:t>
-      </w:r>
-      <w:r>
-        <w:rPr>
-          <w:rStyle w:val="HTMLCode"/>
-          <w:rFonts w:ascii="Comic Sans MS" w:hAnsi="Comic Sans MS"/>
-          <w:sz w:val="24"/>
-          <w:szCs w:val="24"/>
-          <w:bdr w:val="none" w:sz="0" w:space="0" w:color="auto" w:frame="1"/>
-        </w:rPr>
-        <w:t>disable</w:t>
-      </w:r>
-      <w:r>
-        <w:rPr>
-          <w:rStyle w:val="HTMLCode"/>
-          <w:rFonts w:ascii="Comic Sans MS" w:hAnsi="Comic Sans MS"/>
-          <w:sz w:val="24"/>
-          <w:szCs w:val="24"/>
-          <w:bdr w:val="none" w:sz="0" w:space="0" w:color="auto" w:frame="1"/>
-        </w:rPr>
-        <w:t xml:space="preserve"> iptables</w:t>
+        <w:t>systemctl disable iptables</w:t>
       </w:r>
     </w:p>
     <w:p>
@@ -8983,15 +8963,7 @@
           <w:sz w:val="24"/>
           <w:szCs w:val="24"/>
         </w:rPr>
-        <w:t xml:space="preserve">Ex: </w:t>
-      </w:r>
-      <w:r>
-        <w:rPr>
-          <w:rFonts w:ascii="Comic Sans MS" w:hAnsi="Comic Sans MS" w:cs="Lucida Console"/>
-          <w:sz w:val="24"/>
-          <w:szCs w:val="24"/>
-        </w:rPr>
-        <w:t>rpm -e chefdk-4.7.73-1.el7.x86_64</w:t>
+        <w:t>Ex: rpm -e chefdk-4.7.73-1.el7.x86_64</w:t>
       </w:r>
     </w:p>
     <w:p>
@@ -9041,6 +9013,774 @@
         </w:rPr>
         <w:t>Ex: yum erase git</w:t>
       </w:r>
+    </w:p>
+    <w:p>
+      <w:pPr>
+        <w:rPr>
+          <w:rFonts w:ascii="Comic Sans MS" w:hAnsi="Comic Sans MS" w:cs="Lucida Console"/>
+          <w:b/>
+          <w:bCs/>
+          <w:sz w:val="24"/>
+          <w:szCs w:val="24"/>
+          <w:u w:val="single"/>
+        </w:rPr>
+      </w:pPr>
+      <w:r>
+        <w:rPr>
+          <w:rFonts w:ascii="Comic Sans MS" w:hAnsi="Comic Sans MS" w:cs="Lucida Console"/>
+          <w:b/>
+          <w:bCs/>
+          <w:sz w:val="24"/>
+          <w:szCs w:val="24"/>
+          <w:u w:val="single"/>
+        </w:rPr>
+        <w:t>MAVEN</w:t>
+      </w:r>
+    </w:p>
+    <w:p>
+      <w:pPr>
+        <w:pStyle w:val="ListParagraph"/>
+        <w:numPr>
+          <w:ilvl w:val="0"/>
+          <w:numId w:val="17"/>
+        </w:numPr>
+        <w:rPr>
+          <w:rFonts w:ascii="Comic Sans MS" w:hAnsi="Comic Sans MS" w:cs="Lucida Console"/>
+          <w:sz w:val="24"/>
+          <w:szCs w:val="24"/>
+        </w:rPr>
+      </w:pPr>
+      <w:r>
+        <w:rPr>
+          <w:rFonts w:ascii="Comic Sans MS" w:hAnsi="Comic Sans MS" w:cs="Lucida Console"/>
+          <w:sz w:val="24"/>
+          <w:szCs w:val="24"/>
+        </w:rPr>
+        <w:t xml:space="preserve">Clear </w:t>
+      </w:r>
+      <w:r>
+        <w:rPr>
+          <w:rFonts w:ascii="Comic Sans MS" w:hAnsi="Comic Sans MS" w:cs="Lucida Console"/>
+          <w:sz w:val="24"/>
+          <w:szCs w:val="24"/>
+        </w:rPr>
+        <w:sym w:font="Wingdings" w:char="F0E0"/>
+      </w:r>
+      <w:r>
+        <w:rPr>
+          <w:rFonts w:ascii="Comic Sans MS" w:hAnsi="Comic Sans MS" w:cs="Lucida Console"/>
+          <w:sz w:val="24"/>
+          <w:szCs w:val="24"/>
+        </w:rPr>
+        <w:t xml:space="preserve"> pre-clean, clean, post-clean</w:t>
+      </w:r>
+    </w:p>
+    <w:p>
+      <w:pPr>
+        <w:pStyle w:val="ListParagraph"/>
+        <w:numPr>
+          <w:ilvl w:val="0"/>
+          <w:numId w:val="17"/>
+        </w:numPr>
+        <w:rPr>
+          <w:rFonts w:ascii="Comic Sans MS" w:hAnsi="Comic Sans MS" w:cs="Lucida Console"/>
+          <w:sz w:val="24"/>
+          <w:szCs w:val="24"/>
+        </w:rPr>
+      </w:pPr>
+      <w:r>
+        <w:rPr>
+          <w:rFonts w:ascii="Comic Sans MS" w:hAnsi="Comic Sans MS" w:cs="Lucida Console"/>
+          <w:sz w:val="24"/>
+          <w:szCs w:val="24"/>
+        </w:rPr>
+        <w:t xml:space="preserve">Build(default) </w:t>
+      </w:r>
+      <w:r>
+        <w:rPr>
+          <w:rFonts w:ascii="Comic Sans MS" w:hAnsi="Comic Sans MS" w:cs="Lucida Console"/>
+          <w:sz w:val="24"/>
+          <w:szCs w:val="24"/>
+        </w:rPr>
+        <w:sym w:font="Wingdings" w:char="F0E0"/>
+      </w:r>
+      <w:r>
+        <w:rPr>
+          <w:rFonts w:ascii="Comic Sans MS" w:hAnsi="Comic Sans MS" w:cs="Lucida Console"/>
+          <w:sz w:val="24"/>
+          <w:szCs w:val="24"/>
+        </w:rPr>
+        <w:t xml:space="preserve"> resource compile test package install</w:t>
+      </w:r>
+    </w:p>
+    <w:p>
+      <w:pPr>
+        <w:pStyle w:val="ListParagraph"/>
+        <w:numPr>
+          <w:ilvl w:val="0"/>
+          <w:numId w:val="17"/>
+        </w:numPr>
+        <w:rPr>
+          <w:rFonts w:ascii="Comic Sans MS" w:hAnsi="Comic Sans MS" w:cs="Lucida Console"/>
+          <w:sz w:val="24"/>
+          <w:szCs w:val="24"/>
+        </w:rPr>
+      </w:pPr>
+      <w:r>
+        <w:rPr>
+          <w:rFonts w:ascii="Comic Sans MS" w:hAnsi="Comic Sans MS" w:cs="Lucida Console"/>
+          <w:sz w:val="24"/>
+          <w:szCs w:val="24"/>
+        </w:rPr>
+        <w:t xml:space="preserve">Site </w:t>
+      </w:r>
+      <w:r>
+        <w:rPr>
+          <w:rFonts w:ascii="Comic Sans MS" w:hAnsi="Comic Sans MS" w:cs="Lucida Console"/>
+          <w:sz w:val="24"/>
+          <w:szCs w:val="24"/>
+        </w:rPr>
+        <w:sym w:font="Wingdings" w:char="F0E0"/>
+      </w:r>
+      <w:r>
+        <w:rPr>
+          <w:rFonts w:ascii="Comic Sans MS" w:hAnsi="Comic Sans MS" w:cs="Lucida Console"/>
+          <w:sz w:val="24"/>
+          <w:szCs w:val="24"/>
+        </w:rPr>
+        <w:t xml:space="preserve"> pre-site, site, post-site</w:t>
+      </w:r>
+    </w:p>
+    <w:p>
+      <w:pPr>
+        <w:pStyle w:val="ListParagraph"/>
+        <w:numPr>
+          <w:ilvl w:val="0"/>
+          <w:numId w:val="18"/>
+        </w:numPr>
+        <w:rPr>
+          <w:rFonts w:ascii="Comic Sans MS" w:hAnsi="Comic Sans MS" w:cs="Lucida Console"/>
+          <w:sz w:val="24"/>
+          <w:szCs w:val="24"/>
+        </w:rPr>
+      </w:pPr>
+      <w:r>
+        <w:rPr>
+          <w:rFonts w:ascii="Comic Sans MS" w:hAnsi="Comic Sans MS" w:cs="Lucida Console"/>
+          <w:sz w:val="24"/>
+          <w:szCs w:val="24"/>
+        </w:rPr>
+        <w:t xml:space="preserve">Mvn compile </w:t>
+      </w:r>
+      <w:r>
+        <w:sym w:font="Wingdings" w:char="F0E0"/>
+      </w:r>
+      <w:r>
+        <w:rPr>
+          <w:rFonts w:ascii="Comic Sans MS" w:hAnsi="Comic Sans MS" w:cs="Lucida Console"/>
+          <w:sz w:val="24"/>
+          <w:szCs w:val="24"/>
+        </w:rPr>
+        <w:t xml:space="preserve"> resource -&gt; compile</w:t>
+      </w:r>
+    </w:p>
+    <w:p>
+      <w:pPr>
+        <w:pStyle w:val="ListParagraph"/>
+        <w:numPr>
+          <w:ilvl w:val="0"/>
+          <w:numId w:val="18"/>
+        </w:numPr>
+        <w:rPr>
+          <w:rFonts w:ascii="Comic Sans MS" w:hAnsi="Comic Sans MS" w:cs="Lucida Console"/>
+          <w:sz w:val="24"/>
+          <w:szCs w:val="24"/>
+        </w:rPr>
+      </w:pPr>
+      <w:r>
+        <w:rPr>
+          <w:rFonts w:ascii="Comic Sans MS" w:hAnsi="Comic Sans MS" w:cs="Lucida Console"/>
+          <w:sz w:val="24"/>
+          <w:szCs w:val="24"/>
+        </w:rPr>
+        <w:t xml:space="preserve">Mvn test </w:t>
+      </w:r>
+      <w:r>
+        <w:sym w:font="Wingdings" w:char="F0E0"/>
+      </w:r>
+      <w:r>
+        <w:rPr>
+          <w:rFonts w:ascii="Comic Sans MS" w:hAnsi="Comic Sans MS" w:cs="Lucida Console"/>
+          <w:sz w:val="24"/>
+          <w:szCs w:val="24"/>
+        </w:rPr>
+        <w:t xml:space="preserve"> resource -&gt; compile -&gt; test</w:t>
+      </w:r>
+    </w:p>
+    <w:p>
+      <w:pPr>
+        <w:pStyle w:val="ListParagraph"/>
+        <w:numPr>
+          <w:ilvl w:val="0"/>
+          <w:numId w:val="18"/>
+        </w:numPr>
+        <w:rPr>
+          <w:rFonts w:ascii="Comic Sans MS" w:hAnsi="Comic Sans MS" w:cs="Lucida Console"/>
+          <w:sz w:val="24"/>
+          <w:szCs w:val="24"/>
+        </w:rPr>
+      </w:pPr>
+      <w:r>
+        <w:rPr>
+          <w:rFonts w:ascii="Comic Sans MS" w:hAnsi="Comic Sans MS" w:cs="Lucida Console"/>
+          <w:sz w:val="24"/>
+          <w:szCs w:val="24"/>
+        </w:rPr>
+        <w:t xml:space="preserve">Mvn package </w:t>
+      </w:r>
+      <w:r>
+        <w:sym w:font="Wingdings" w:char="F0E0"/>
+      </w:r>
+      <w:r>
+        <w:rPr>
+          <w:rFonts w:ascii="Comic Sans MS" w:hAnsi="Comic Sans MS" w:cs="Lucida Console"/>
+          <w:sz w:val="24"/>
+          <w:szCs w:val="24"/>
+        </w:rPr>
+        <w:t xml:space="preserve"> resource -&gt; compile -&gt; test -&gt; package</w:t>
+      </w:r>
+    </w:p>
+    <w:p>
+      <w:pPr>
+        <w:pStyle w:val="ListParagraph"/>
+        <w:numPr>
+          <w:ilvl w:val="0"/>
+          <w:numId w:val="18"/>
+        </w:numPr>
+        <w:rPr>
+          <w:rFonts w:ascii="Comic Sans MS" w:hAnsi="Comic Sans MS" w:cs="Lucida Console"/>
+          <w:sz w:val="24"/>
+          <w:szCs w:val="24"/>
+        </w:rPr>
+      </w:pPr>
+      <w:r>
+        <w:rPr>
+          <w:rFonts w:ascii="Comic Sans MS" w:hAnsi="Comic Sans MS" w:cs="Lucida Console"/>
+          <w:sz w:val="24"/>
+          <w:szCs w:val="24"/>
+        </w:rPr>
+        <w:t xml:space="preserve">Mvn install </w:t>
+      </w:r>
+      <w:r>
+        <w:sym w:font="Wingdings" w:char="F0E0"/>
+      </w:r>
+      <w:r>
+        <w:rPr>
+          <w:rFonts w:ascii="Comic Sans MS" w:hAnsi="Comic Sans MS" w:cs="Lucida Console"/>
+          <w:sz w:val="24"/>
+          <w:szCs w:val="24"/>
+        </w:rPr>
+        <w:t xml:space="preserve"> resource -&gt; compile -&gt; test -&gt; package -&gt; install</w:t>
+      </w:r>
+    </w:p>
+    <w:p>
+      <w:pPr>
+        <w:pStyle w:val="ListParagraph"/>
+        <w:numPr>
+          <w:ilvl w:val="0"/>
+          <w:numId w:val="19"/>
+        </w:numPr>
+        <w:rPr>
+          <w:rFonts w:ascii="Comic Sans MS" w:hAnsi="Comic Sans MS" w:cs="Lucida Console"/>
+          <w:sz w:val="24"/>
+          <w:szCs w:val="24"/>
+        </w:rPr>
+      </w:pPr>
+      <w:r>
+        <w:rPr>
+          <w:rFonts w:ascii="Comic Sans MS" w:hAnsi="Comic Sans MS" w:cs="Lucida Console"/>
+          <w:sz w:val="24"/>
+          <w:szCs w:val="24"/>
+        </w:rPr>
+        <w:t>Mvn clean</w:t>
+      </w:r>
+    </w:p>
+    <w:p>
+      <w:pPr>
+        <w:pStyle w:val="ListParagraph"/>
+        <w:numPr>
+          <w:ilvl w:val="0"/>
+          <w:numId w:val="19"/>
+        </w:numPr>
+        <w:rPr>
+          <w:rFonts w:ascii="Comic Sans MS" w:hAnsi="Comic Sans MS" w:cs="Lucida Console"/>
+          <w:sz w:val="24"/>
+          <w:szCs w:val="24"/>
+        </w:rPr>
+      </w:pPr>
+      <w:r>
+        <w:rPr>
+          <w:rFonts w:ascii="Comic Sans MS" w:hAnsi="Comic Sans MS" w:cs="Lucida Console"/>
+          <w:sz w:val="24"/>
+          <w:szCs w:val="24"/>
+        </w:rPr>
+        <w:t>Mvn clean compile</w:t>
+      </w:r>
+    </w:p>
+    <w:p>
+      <w:pPr>
+        <w:pStyle w:val="ListParagraph"/>
+        <w:numPr>
+          <w:ilvl w:val="0"/>
+          <w:numId w:val="19"/>
+        </w:numPr>
+        <w:rPr>
+          <w:rFonts w:ascii="Comic Sans MS" w:hAnsi="Comic Sans MS" w:cs="Lucida Console"/>
+          <w:sz w:val="24"/>
+          <w:szCs w:val="24"/>
+        </w:rPr>
+      </w:pPr>
+      <w:r>
+        <w:rPr>
+          <w:rFonts w:ascii="Comic Sans MS" w:hAnsi="Comic Sans MS" w:cs="Lucida Console"/>
+          <w:sz w:val="24"/>
+          <w:szCs w:val="24"/>
+        </w:rPr>
+        <w:t>Mvn clean package</w:t>
+      </w:r>
+    </w:p>
+    <w:tbl>
+      <w:tblPr>
+        <w:tblStyle w:val="TableGrid"/>
+        <w:tblW w:w="0" w:type="auto"/>
+        <w:tblLook w:val="04A0" w:firstRow="1" w:lastRow="0" w:firstColumn="1" w:lastColumn="0" w:noHBand="0" w:noVBand="1"/>
+      </w:tblPr>
+      <w:tblGrid>
+        <w:gridCol w:w="5395"/>
+        <w:gridCol w:w="5395"/>
+      </w:tblGrid>
+      <w:tr>
+        <w:tc>
+          <w:tcPr>
+            <w:tcW w:w="5395" w:type="dxa"/>
+          </w:tcPr>
+          <w:p>
+            <w:pPr>
+              <w:jc w:val="center"/>
+              <w:rPr>
+                <w:rFonts w:ascii="Comic Sans MS" w:hAnsi="Comic Sans MS" w:cs="Lucida Console"/>
+                <w:b/>
+                <w:bCs/>
+                <w:sz w:val="24"/>
+                <w:szCs w:val="24"/>
+              </w:rPr>
+            </w:pPr>
+            <w:r>
+              <w:rPr>
+                <w:rFonts w:ascii="Comic Sans MS" w:hAnsi="Comic Sans MS" w:cs="Lucida Console"/>
+                <w:b/>
+                <w:bCs/>
+                <w:sz w:val="24"/>
+                <w:szCs w:val="24"/>
+              </w:rPr>
+              <w:t>ANT</w:t>
+            </w:r>
+          </w:p>
+        </w:tc>
+        <w:tc>
+          <w:tcPr>
+            <w:tcW w:w="5395" w:type="dxa"/>
+          </w:tcPr>
+          <w:p>
+            <w:pPr>
+              <w:jc w:val="center"/>
+              <w:rPr>
+                <w:rFonts w:ascii="Comic Sans MS" w:hAnsi="Comic Sans MS" w:cs="Lucida Console"/>
+                <w:b/>
+                <w:bCs/>
+                <w:sz w:val="24"/>
+                <w:szCs w:val="24"/>
+              </w:rPr>
+            </w:pPr>
+            <w:r>
+              <w:rPr>
+                <w:rFonts w:ascii="Comic Sans MS" w:hAnsi="Comic Sans MS" w:cs="Lucida Console"/>
+                <w:b/>
+                <w:bCs/>
+                <w:sz w:val="24"/>
+                <w:szCs w:val="24"/>
+              </w:rPr>
+              <w:t>MAVEN</w:t>
+            </w:r>
+          </w:p>
+        </w:tc>
+      </w:tr>
+      <w:tr>
+        <w:tc>
+          <w:tcPr>
+            <w:tcW w:w="5395" w:type="dxa"/>
+          </w:tcPr>
+          <w:p>
+            <w:pPr>
+              <w:pStyle w:val="ListParagraph"/>
+              <w:numPr>
+                <w:ilvl w:val="0"/>
+                <w:numId w:val="20"/>
+              </w:numPr>
+              <w:rPr>
+                <w:rFonts w:ascii="Comic Sans MS" w:hAnsi="Comic Sans MS" w:cs="Lucida Console"/>
+                <w:sz w:val="24"/>
+                <w:szCs w:val="24"/>
+              </w:rPr>
+            </w:pPr>
+            <w:r>
+              <w:rPr>
+                <w:rFonts w:ascii="Comic Sans MS" w:hAnsi="Comic Sans MS" w:cs="Lucida Console"/>
+                <w:sz w:val="24"/>
+                <w:szCs w:val="24"/>
+              </w:rPr>
+              <w:t>Scripts</w:t>
+            </w:r>
+          </w:p>
+        </w:tc>
+        <w:tc>
+          <w:tcPr>
+            <w:tcW w:w="5395" w:type="dxa"/>
+          </w:tcPr>
+          <w:p>
+            <w:pPr>
+              <w:pStyle w:val="ListParagraph"/>
+              <w:numPr>
+                <w:ilvl w:val="0"/>
+                <w:numId w:val="21"/>
+              </w:numPr>
+              <w:rPr>
+                <w:rFonts w:ascii="Comic Sans MS" w:hAnsi="Comic Sans MS" w:cs="Lucida Console"/>
+                <w:sz w:val="24"/>
+                <w:szCs w:val="24"/>
+              </w:rPr>
+            </w:pPr>
+            <w:r>
+              <w:rPr>
+                <w:rFonts w:ascii="Comic Sans MS" w:hAnsi="Comic Sans MS" w:cs="Lucida Console"/>
+                <w:sz w:val="24"/>
+                <w:szCs w:val="24"/>
+              </w:rPr>
+              <w:t>Commands</w:t>
+            </w:r>
+          </w:p>
+        </w:tc>
+      </w:tr>
+      <w:tr>
+        <w:tc>
+          <w:tcPr>
+            <w:tcW w:w="5395" w:type="dxa"/>
+          </w:tcPr>
+          <w:p>
+            <w:pPr>
+              <w:pStyle w:val="ListParagraph"/>
+              <w:numPr>
+                <w:ilvl w:val="0"/>
+                <w:numId w:val="21"/>
+              </w:numPr>
+              <w:rPr>
+                <w:rFonts w:ascii="Comic Sans MS" w:hAnsi="Comic Sans MS" w:cs="Lucida Console"/>
+                <w:sz w:val="24"/>
+                <w:szCs w:val="24"/>
+              </w:rPr>
+            </w:pPr>
+            <w:r>
+              <w:rPr>
+                <w:rFonts w:ascii="Comic Sans MS" w:hAnsi="Comic Sans MS" w:cs="Lucida Console"/>
+                <w:sz w:val="24"/>
+                <w:szCs w:val="24"/>
+              </w:rPr>
+              <w:t>Build.xml</w:t>
+            </w:r>
+          </w:p>
+        </w:tc>
+        <w:tc>
+          <w:tcPr>
+            <w:tcW w:w="5395" w:type="dxa"/>
+          </w:tcPr>
+          <w:p>
+            <w:pPr>
+              <w:pStyle w:val="ListParagraph"/>
+              <w:numPr>
+                <w:ilvl w:val="0"/>
+                <w:numId w:val="20"/>
+              </w:numPr>
+              <w:rPr>
+                <w:rFonts w:ascii="Comic Sans MS" w:hAnsi="Comic Sans MS" w:cs="Lucida Console"/>
+                <w:sz w:val="24"/>
+                <w:szCs w:val="24"/>
+              </w:rPr>
+            </w:pPr>
+            <w:r>
+              <w:rPr>
+                <w:rFonts w:ascii="Comic Sans MS" w:hAnsi="Comic Sans MS" w:cs="Lucida Console"/>
+                <w:sz w:val="24"/>
+                <w:szCs w:val="24"/>
+              </w:rPr>
+              <w:t xml:space="preserve">pom.xml </w:t>
+            </w:r>
+          </w:p>
+        </w:tc>
+      </w:tr>
+      <w:tr>
+        <w:tc>
+          <w:tcPr>
+            <w:tcW w:w="5395" w:type="dxa"/>
+          </w:tcPr>
+          <w:p>
+            <w:pPr>
+              <w:pStyle w:val="ListParagraph"/>
+              <w:numPr>
+                <w:ilvl w:val="0"/>
+                <w:numId w:val="20"/>
+              </w:numPr>
+              <w:rPr>
+                <w:rFonts w:ascii="Comic Sans MS" w:hAnsi="Comic Sans MS" w:cs="Lucida Console"/>
+                <w:sz w:val="24"/>
+                <w:szCs w:val="24"/>
+              </w:rPr>
+            </w:pPr>
+            <w:r>
+              <w:rPr>
+                <w:rFonts w:ascii="Comic Sans MS" w:hAnsi="Comic Sans MS" w:cs="Lucida Console"/>
+                <w:sz w:val="24"/>
+                <w:szCs w:val="24"/>
+              </w:rPr>
+              <w:t>no plugins</w:t>
+            </w:r>
+          </w:p>
+        </w:tc>
+        <w:tc>
+          <w:tcPr>
+            <w:tcW w:w="5395" w:type="dxa"/>
+          </w:tcPr>
+          <w:p>
+            <w:pPr>
+              <w:pStyle w:val="ListParagraph"/>
+              <w:numPr>
+                <w:ilvl w:val="0"/>
+                <w:numId w:val="21"/>
+              </w:numPr>
+              <w:rPr>
+                <w:rFonts w:ascii="Comic Sans MS" w:hAnsi="Comic Sans MS" w:cs="Lucida Console"/>
+                <w:sz w:val="24"/>
+                <w:szCs w:val="24"/>
+              </w:rPr>
+            </w:pPr>
+            <w:r>
+              <w:rPr>
+                <w:rFonts w:ascii="Comic Sans MS" w:hAnsi="Comic Sans MS" w:cs="Lucida Console"/>
+                <w:sz w:val="24"/>
+                <w:szCs w:val="24"/>
+              </w:rPr>
+              <w:t>plugins</w:t>
+            </w:r>
+          </w:p>
+        </w:tc>
+      </w:tr>
+      <w:tr>
+        <w:tc>
+          <w:tcPr>
+            <w:tcW w:w="5395" w:type="dxa"/>
+          </w:tcPr>
+          <w:p>
+            <w:pPr>
+              <w:pStyle w:val="ListParagraph"/>
+              <w:numPr>
+                <w:ilvl w:val="0"/>
+                <w:numId w:val="21"/>
+              </w:numPr>
+              <w:rPr>
+                <w:rFonts w:ascii="Comic Sans MS" w:hAnsi="Comic Sans MS" w:cs="Lucida Console"/>
+                <w:sz w:val="24"/>
+                <w:szCs w:val="24"/>
+              </w:rPr>
+            </w:pPr>
+            <w:r>
+              <w:rPr>
+                <w:rFonts w:ascii="Comic Sans MS" w:hAnsi="Comic Sans MS" w:cs="Lucida Console"/>
+                <w:sz w:val="24"/>
+                <w:szCs w:val="24"/>
+              </w:rPr>
+              <w:t>no life-cycles</w:t>
+            </w:r>
+          </w:p>
+        </w:tc>
+        <w:tc>
+          <w:tcPr>
+            <w:tcW w:w="5395" w:type="dxa"/>
+          </w:tcPr>
+          <w:p>
+            <w:pPr>
+              <w:ind w:left="360"/>
+              <w:rPr>
+                <w:rFonts w:ascii="Comic Sans MS" w:hAnsi="Comic Sans MS" w:cs="Lucida Console"/>
+                <w:sz w:val="24"/>
+                <w:szCs w:val="24"/>
+              </w:rPr>
+            </w:pPr>
+            <w:r>
+              <w:rPr>
+                <w:rFonts w:ascii="Comic Sans MS" w:hAnsi="Comic Sans MS" w:cs="Lucida Console"/>
+                <w:sz w:val="24"/>
+                <w:szCs w:val="24"/>
+              </w:rPr>
+              <w:t>4.</w:t>
+            </w:r>
+            <w:r>
+              <w:rPr>
+                <w:rFonts w:ascii="Comic Sans MS" w:hAnsi="Comic Sans MS" w:cs="Lucida Console"/>
+                <w:sz w:val="24"/>
+                <w:szCs w:val="24"/>
+              </w:rPr>
+              <w:t>life-cycles</w:t>
+            </w:r>
+          </w:p>
+        </w:tc>
+      </w:tr>
+      <w:tr>
+        <w:tc>
+          <w:tcPr>
+            <w:tcW w:w="5395" w:type="dxa"/>
+          </w:tcPr>
+          <w:p>
+            <w:pPr>
+              <w:pStyle w:val="ListParagraph"/>
+              <w:numPr>
+                <w:ilvl w:val="0"/>
+                <w:numId w:val="21"/>
+              </w:numPr>
+              <w:rPr>
+                <w:rFonts w:ascii="Comic Sans MS" w:hAnsi="Comic Sans MS" w:cs="Lucida Console"/>
+                <w:sz w:val="24"/>
+                <w:szCs w:val="24"/>
+              </w:rPr>
+            </w:pPr>
+            <w:r>
+              <w:rPr>
+                <w:rFonts w:ascii="Comic Sans MS" w:hAnsi="Comic Sans MS" w:cs="Lucida Console"/>
+                <w:sz w:val="24"/>
+                <w:szCs w:val="24"/>
+              </w:rPr>
+              <w:t xml:space="preserve">non-conventional </w:t>
+            </w:r>
+          </w:p>
+        </w:tc>
+        <w:tc>
+          <w:tcPr>
+            <w:tcW w:w="5395" w:type="dxa"/>
+          </w:tcPr>
+          <w:p>
+            <w:pPr>
+              <w:ind w:left="360"/>
+              <w:rPr>
+                <w:rFonts w:ascii="Comic Sans MS" w:hAnsi="Comic Sans MS" w:cs="Lucida Console"/>
+                <w:sz w:val="24"/>
+                <w:szCs w:val="24"/>
+              </w:rPr>
+            </w:pPr>
+            <w:r>
+              <w:rPr>
+                <w:rFonts w:ascii="Comic Sans MS" w:hAnsi="Comic Sans MS" w:cs="Lucida Console"/>
+                <w:sz w:val="24"/>
+                <w:szCs w:val="24"/>
+              </w:rPr>
+              <w:t>5.</w:t>
+            </w:r>
+            <w:r>
+              <w:rPr>
+                <w:rFonts w:ascii="Comic Sans MS" w:hAnsi="Comic Sans MS" w:cs="Lucida Console"/>
+                <w:sz w:val="24"/>
+                <w:szCs w:val="24"/>
+              </w:rPr>
+              <w:t>conventional</w:t>
+            </w:r>
+          </w:p>
+        </w:tc>
+      </w:tr>
+      <w:tr>
+        <w:tc>
+          <w:tcPr>
+            <w:tcW w:w="5395" w:type="dxa"/>
+          </w:tcPr>
+          <w:p>
+            <w:pPr>
+              <w:pStyle w:val="ListParagraph"/>
+              <w:numPr>
+                <w:ilvl w:val="0"/>
+                <w:numId w:val="21"/>
+              </w:numPr>
+              <w:rPr>
+                <w:rFonts w:ascii="Comic Sans MS" w:hAnsi="Comic Sans MS" w:cs="Lucida Console"/>
+                <w:sz w:val="24"/>
+                <w:szCs w:val="24"/>
+              </w:rPr>
+            </w:pPr>
+            <w:r>
+              <w:rPr>
+                <w:rFonts w:ascii="Comic Sans MS" w:hAnsi="Comic Sans MS" w:cs="Lucida Console"/>
+                <w:sz w:val="24"/>
+                <w:szCs w:val="24"/>
+              </w:rPr>
+              <w:t xml:space="preserve">no dependencies </w:t>
+            </w:r>
+          </w:p>
+        </w:tc>
+        <w:tc>
+          <w:tcPr>
+            <w:tcW w:w="5395" w:type="dxa"/>
+          </w:tcPr>
+          <w:p>
+            <w:pPr>
+              <w:ind w:left="360"/>
+              <w:rPr>
+                <w:rFonts w:ascii="Comic Sans MS" w:hAnsi="Comic Sans MS" w:cs="Lucida Console"/>
+                <w:sz w:val="24"/>
+                <w:szCs w:val="24"/>
+              </w:rPr>
+            </w:pPr>
+            <w:r>
+              <w:rPr>
+                <w:rFonts w:ascii="Comic Sans MS" w:hAnsi="Comic Sans MS" w:cs="Lucida Console"/>
+                <w:sz w:val="24"/>
+                <w:szCs w:val="24"/>
+              </w:rPr>
+              <w:t>6.</w:t>
+            </w:r>
+            <w:r>
+              <w:rPr>
+                <w:rFonts w:ascii="Comic Sans MS" w:hAnsi="Comic Sans MS" w:cs="Lucida Console"/>
+                <w:sz w:val="24"/>
+                <w:szCs w:val="24"/>
+              </w:rPr>
+              <w:t>dependencies</w:t>
+            </w:r>
+          </w:p>
+        </w:tc>
+      </w:tr>
+    </w:tbl>
+    <w:p>
+      <w:pPr>
+        <w:rPr>
+          <w:rFonts w:ascii="Comic Sans MS" w:hAnsi="Comic Sans MS" w:cs="Lucida Console"/>
+          <w:sz w:val="24"/>
+          <w:szCs w:val="24"/>
+        </w:rPr>
+      </w:pPr>
+    </w:p>
+    <w:p>
+      <w:pPr>
+        <w:rPr>
+          <w:rFonts w:ascii="Comic Sans MS" w:hAnsi="Comic Sans MS" w:cs="Lucida Console"/>
+          <w:sz w:val="24"/>
+          <w:szCs w:val="24"/>
+        </w:rPr>
+      </w:pPr>
       <w:bookmarkStart w:id="0" w:name="_GoBack"/>
       <w:bookmarkEnd w:id="0"/>
     </w:p>
@@ -9797,6 +10537,208 @@
     </w:lvl>
   </w:abstractNum>
   <w:abstractNum w:abstractNumId="7" w15:restartNumberingAfterBreak="0">
+    <w:nsid w:val="2B4D71D2"/>
+    <w:multiLevelType w:val="hybridMultilevel"/>
+    <w:tmpl w:val="B20AABF6"/>
+    <w:lvl w:ilvl="0" w:tplc="04090001">
+      <w:start w:val="1"/>
+      <w:numFmt w:val="bullet"/>
+      <w:lvlText w:val=""/>
+      <w:lvlJc w:val="left"/>
+      <w:pPr>
+        <w:ind w:left="720" w:hanging="360"/>
+      </w:pPr>
+      <w:rPr>
+        <w:rFonts w:ascii="Symbol" w:hAnsi="Symbol" w:hint="default"/>
+      </w:rPr>
+    </w:lvl>
+    <w:lvl w:ilvl="1" w:tplc="04090003" w:tentative="1">
+      <w:start w:val="1"/>
+      <w:numFmt w:val="bullet"/>
+      <w:lvlText w:val="o"/>
+      <w:lvlJc w:val="left"/>
+      <w:pPr>
+        <w:ind w:left="1440" w:hanging="360"/>
+      </w:pPr>
+      <w:rPr>
+        <w:rFonts w:ascii="Courier New" w:hAnsi="Courier New" w:cs="Courier New" w:hint="default"/>
+      </w:rPr>
+    </w:lvl>
+    <w:lvl w:ilvl="2" w:tplc="04090005" w:tentative="1">
+      <w:start w:val="1"/>
+      <w:numFmt w:val="bullet"/>
+      <w:lvlText w:val=""/>
+      <w:lvlJc w:val="left"/>
+      <w:pPr>
+        <w:ind w:left="2160" w:hanging="360"/>
+      </w:pPr>
+      <w:rPr>
+        <w:rFonts w:ascii="Wingdings" w:hAnsi="Wingdings" w:hint="default"/>
+      </w:rPr>
+    </w:lvl>
+    <w:lvl w:ilvl="3" w:tplc="04090001" w:tentative="1">
+      <w:start w:val="1"/>
+      <w:numFmt w:val="bullet"/>
+      <w:lvlText w:val=""/>
+      <w:lvlJc w:val="left"/>
+      <w:pPr>
+        <w:ind w:left="2880" w:hanging="360"/>
+      </w:pPr>
+      <w:rPr>
+        <w:rFonts w:ascii="Symbol" w:hAnsi="Symbol" w:hint="default"/>
+      </w:rPr>
+    </w:lvl>
+    <w:lvl w:ilvl="4" w:tplc="04090003" w:tentative="1">
+      <w:start w:val="1"/>
+      <w:numFmt w:val="bullet"/>
+      <w:lvlText w:val="o"/>
+      <w:lvlJc w:val="left"/>
+      <w:pPr>
+        <w:ind w:left="3600" w:hanging="360"/>
+      </w:pPr>
+      <w:rPr>
+        <w:rFonts w:ascii="Courier New" w:hAnsi="Courier New" w:cs="Courier New" w:hint="default"/>
+      </w:rPr>
+    </w:lvl>
+    <w:lvl w:ilvl="5" w:tplc="04090005" w:tentative="1">
+      <w:start w:val="1"/>
+      <w:numFmt w:val="bullet"/>
+      <w:lvlText w:val=""/>
+      <w:lvlJc w:val="left"/>
+      <w:pPr>
+        <w:ind w:left="4320" w:hanging="360"/>
+      </w:pPr>
+      <w:rPr>
+        <w:rFonts w:ascii="Wingdings" w:hAnsi="Wingdings" w:hint="default"/>
+      </w:rPr>
+    </w:lvl>
+    <w:lvl w:ilvl="6" w:tplc="04090001" w:tentative="1">
+      <w:start w:val="1"/>
+      <w:numFmt w:val="bullet"/>
+      <w:lvlText w:val=""/>
+      <w:lvlJc w:val="left"/>
+      <w:pPr>
+        <w:ind w:left="5040" w:hanging="360"/>
+      </w:pPr>
+      <w:rPr>
+        <w:rFonts w:ascii="Symbol" w:hAnsi="Symbol" w:hint="default"/>
+      </w:rPr>
+    </w:lvl>
+    <w:lvl w:ilvl="7" w:tplc="04090003" w:tentative="1">
+      <w:start w:val="1"/>
+      <w:numFmt w:val="bullet"/>
+      <w:lvlText w:val="o"/>
+      <w:lvlJc w:val="left"/>
+      <w:pPr>
+        <w:ind w:left="5760" w:hanging="360"/>
+      </w:pPr>
+      <w:rPr>
+        <w:rFonts w:ascii="Courier New" w:hAnsi="Courier New" w:cs="Courier New" w:hint="default"/>
+      </w:rPr>
+    </w:lvl>
+    <w:lvl w:ilvl="8" w:tplc="04090005" w:tentative="1">
+      <w:start w:val="1"/>
+      <w:numFmt w:val="bullet"/>
+      <w:lvlText w:val=""/>
+      <w:lvlJc w:val="left"/>
+      <w:pPr>
+        <w:ind w:left="6480" w:hanging="360"/>
+      </w:pPr>
+      <w:rPr>
+        <w:rFonts w:ascii="Wingdings" w:hAnsi="Wingdings" w:hint="default"/>
+      </w:rPr>
+    </w:lvl>
+  </w:abstractNum>
+  <w:abstractNum w:abstractNumId="8" w15:restartNumberingAfterBreak="0">
+    <w:nsid w:val="2F19096C"/>
+    <w:multiLevelType w:val="hybridMultilevel"/>
+    <w:tmpl w:val="9206775E"/>
+    <w:lvl w:ilvl="0" w:tplc="0409000F">
+      <w:start w:val="1"/>
+      <w:numFmt w:val="decimal"/>
+      <w:lvlText w:val="%1."/>
+      <w:lvlJc w:val="left"/>
+      <w:pPr>
+        <w:ind w:left="720" w:hanging="360"/>
+      </w:pPr>
+      <w:rPr>
+        <w:rFonts w:hint="default"/>
+      </w:rPr>
+    </w:lvl>
+    <w:lvl w:ilvl="1" w:tplc="04090019" w:tentative="1">
+      <w:start w:val="1"/>
+      <w:numFmt w:val="lowerLetter"/>
+      <w:lvlText w:val="%2."/>
+      <w:lvlJc w:val="left"/>
+      <w:pPr>
+        <w:ind w:left="1440" w:hanging="360"/>
+      </w:pPr>
+    </w:lvl>
+    <w:lvl w:ilvl="2" w:tplc="0409001B" w:tentative="1">
+      <w:start w:val="1"/>
+      <w:numFmt w:val="lowerRoman"/>
+      <w:lvlText w:val="%3."/>
+      <w:lvlJc w:val="right"/>
+      <w:pPr>
+        <w:ind w:left="2160" w:hanging="180"/>
+      </w:pPr>
+    </w:lvl>
+    <w:lvl w:ilvl="3" w:tplc="0409000F" w:tentative="1">
+      <w:start w:val="1"/>
+      <w:numFmt w:val="decimal"/>
+      <w:lvlText w:val="%4."/>
+      <w:lvlJc w:val="left"/>
+      <w:pPr>
+        <w:ind w:left="2880" w:hanging="360"/>
+      </w:pPr>
+    </w:lvl>
+    <w:lvl w:ilvl="4" w:tplc="04090019" w:tentative="1">
+      <w:start w:val="1"/>
+      <w:numFmt w:val="lowerLetter"/>
+      <w:lvlText w:val="%5."/>
+      <w:lvlJc w:val="left"/>
+      <w:pPr>
+        <w:ind w:left="3600" w:hanging="360"/>
+      </w:pPr>
+    </w:lvl>
+    <w:lvl w:ilvl="5" w:tplc="0409001B" w:tentative="1">
+      <w:start w:val="1"/>
+      <w:numFmt w:val="lowerRoman"/>
+      <w:lvlText w:val="%6."/>
+      <w:lvlJc w:val="right"/>
+      <w:pPr>
+        <w:ind w:left="4320" w:hanging="180"/>
+      </w:pPr>
+    </w:lvl>
+    <w:lvl w:ilvl="6" w:tplc="0409000F" w:tentative="1">
+      <w:start w:val="1"/>
+      <w:numFmt w:val="decimal"/>
+      <w:lvlText w:val="%7."/>
+      <w:lvlJc w:val="left"/>
+      <w:pPr>
+        <w:ind w:left="5040" w:hanging="360"/>
+      </w:pPr>
+    </w:lvl>
+    <w:lvl w:ilvl="7" w:tplc="04090019" w:tentative="1">
+      <w:start w:val="1"/>
+      <w:numFmt w:val="lowerLetter"/>
+      <w:lvlText w:val="%8."/>
+      <w:lvlJc w:val="left"/>
+      <w:pPr>
+        <w:ind w:left="5760" w:hanging="360"/>
+      </w:pPr>
+    </w:lvl>
+    <w:lvl w:ilvl="8" w:tplc="0409001B" w:tentative="1">
+      <w:start w:val="1"/>
+      <w:numFmt w:val="lowerRoman"/>
+      <w:lvlText w:val="%9."/>
+      <w:lvlJc w:val="right"/>
+      <w:pPr>
+        <w:ind w:left="6480" w:hanging="180"/>
+      </w:pPr>
+    </w:lvl>
+  </w:abstractNum>
+  <w:abstractNum w:abstractNumId="9" w15:restartNumberingAfterBreak="0">
     <w:nsid w:val="31097148"/>
     <w:multiLevelType w:val="hybridMultilevel"/>
     <w:tmpl w:val="6B1EDBE2"/>
@@ -9909,7 +10851,7 @@
       </w:rPr>
     </w:lvl>
   </w:abstractNum>
-  <w:abstractNum w:abstractNumId="8" w15:restartNumberingAfterBreak="0">
+  <w:abstractNum w:abstractNumId="10" w15:restartNumberingAfterBreak="0">
     <w:nsid w:val="42F57CDB"/>
     <w:multiLevelType w:val="hybridMultilevel"/>
     <w:tmpl w:val="84A88238"/>
@@ -10022,7 +10964,7 @@
       </w:rPr>
     </w:lvl>
   </w:abstractNum>
-  <w:abstractNum w:abstractNumId="9" w15:restartNumberingAfterBreak="0">
+  <w:abstractNum w:abstractNumId="11" w15:restartNumberingAfterBreak="0">
     <w:nsid w:val="43694273"/>
     <w:multiLevelType w:val="hybridMultilevel"/>
     <w:tmpl w:val="138ADAAA"/>
@@ -10135,10 +11077,10 @@
       </w:rPr>
     </w:lvl>
   </w:abstractNum>
-  <w:abstractNum w:abstractNumId="10" w15:restartNumberingAfterBreak="0">
+  <w:abstractNum w:abstractNumId="12" w15:restartNumberingAfterBreak="0">
     <w:nsid w:val="4C9774E5"/>
     <w:multiLevelType w:val="hybridMultilevel"/>
-    <w:tmpl w:val="9BF470A2"/>
+    <w:tmpl w:val="41B298BC"/>
     <w:lvl w:ilvl="0" w:tplc="0409000F">
       <w:start w:val="1"/>
       <w:numFmt w:val="decimal"/>
@@ -10160,14 +11102,17 @@
         <w:ind w:left="1440" w:hanging="360"/>
       </w:pPr>
     </w:lvl>
-    <w:lvl w:ilvl="2" w:tplc="0409001B" w:tentative="1">
-      <w:start w:val="1"/>
-      <w:numFmt w:val="lowerRoman"/>
-      <w:lvlText w:val="%3."/>
-      <w:lvlJc w:val="right"/>
-      <w:pPr>
-        <w:ind w:left="2160" w:hanging="180"/>
-      </w:pPr>
+    <w:lvl w:ilvl="2" w:tplc="0DF4CB18">
+      <w:start w:val="4"/>
+      <w:numFmt w:val="decimal"/>
+      <w:lvlText w:val="%3"/>
+      <w:lvlJc w:val="left"/>
+      <w:pPr>
+        <w:ind w:left="2340" w:hanging="360"/>
+      </w:pPr>
+      <w:rPr>
+        <w:rFonts w:hint="default"/>
+      </w:rPr>
     </w:lvl>
     <w:lvl w:ilvl="3" w:tplc="0409000F" w:tentative="1">
       <w:start w:val="1"/>
@@ -10224,7 +11169,7 @@
       </w:pPr>
     </w:lvl>
   </w:abstractNum>
-  <w:abstractNum w:abstractNumId="11" w15:restartNumberingAfterBreak="0">
+  <w:abstractNum w:abstractNumId="13" w15:restartNumberingAfterBreak="0">
     <w:nsid w:val="4E667108"/>
     <w:multiLevelType w:val="hybridMultilevel"/>
     <w:tmpl w:val="30CC7200"/>
@@ -10337,7 +11282,7 @@
       </w:rPr>
     </w:lvl>
   </w:abstractNum>
-  <w:abstractNum w:abstractNumId="12" w15:restartNumberingAfterBreak="0">
+  <w:abstractNum w:abstractNumId="14" w15:restartNumberingAfterBreak="0">
     <w:nsid w:val="550F60BD"/>
     <w:multiLevelType w:val="hybridMultilevel"/>
     <w:tmpl w:val="E79E53A2"/>
@@ -10450,7 +11395,179 @@
       </w:rPr>
     </w:lvl>
   </w:abstractNum>
-  <w:abstractNum w:abstractNumId="13" w15:restartNumberingAfterBreak="0">
+  <w:abstractNum w:abstractNumId="15" w15:restartNumberingAfterBreak="0">
+    <w:nsid w:val="57674DEB"/>
+    <w:multiLevelType w:val="hybridMultilevel"/>
+    <w:tmpl w:val="E52442B4"/>
+    <w:lvl w:ilvl="0" w:tplc="0409001B">
+      <w:start w:val="1"/>
+      <w:numFmt w:val="lowerRoman"/>
+      <w:lvlText w:val="%1."/>
+      <w:lvlJc w:val="right"/>
+      <w:pPr>
+        <w:ind w:left="720" w:hanging="360"/>
+      </w:pPr>
+    </w:lvl>
+    <w:lvl w:ilvl="1" w:tplc="04090019" w:tentative="1">
+      <w:start w:val="1"/>
+      <w:numFmt w:val="lowerLetter"/>
+      <w:lvlText w:val="%2."/>
+      <w:lvlJc w:val="left"/>
+      <w:pPr>
+        <w:ind w:left="1440" w:hanging="360"/>
+      </w:pPr>
+    </w:lvl>
+    <w:lvl w:ilvl="2" w:tplc="0409001B" w:tentative="1">
+      <w:start w:val="1"/>
+      <w:numFmt w:val="lowerRoman"/>
+      <w:lvlText w:val="%3."/>
+      <w:lvlJc w:val="right"/>
+      <w:pPr>
+        <w:ind w:left="2160" w:hanging="180"/>
+      </w:pPr>
+    </w:lvl>
+    <w:lvl w:ilvl="3" w:tplc="0409000F" w:tentative="1">
+      <w:start w:val="1"/>
+      <w:numFmt w:val="decimal"/>
+      <w:lvlText w:val="%4."/>
+      <w:lvlJc w:val="left"/>
+      <w:pPr>
+        <w:ind w:left="2880" w:hanging="360"/>
+      </w:pPr>
+    </w:lvl>
+    <w:lvl w:ilvl="4" w:tplc="04090019" w:tentative="1">
+      <w:start w:val="1"/>
+      <w:numFmt w:val="lowerLetter"/>
+      <w:lvlText w:val="%5."/>
+      <w:lvlJc w:val="left"/>
+      <w:pPr>
+        <w:ind w:left="3600" w:hanging="360"/>
+      </w:pPr>
+    </w:lvl>
+    <w:lvl w:ilvl="5" w:tplc="0409001B" w:tentative="1">
+      <w:start w:val="1"/>
+      <w:numFmt w:val="lowerRoman"/>
+      <w:lvlText w:val="%6."/>
+      <w:lvlJc w:val="right"/>
+      <w:pPr>
+        <w:ind w:left="4320" w:hanging="180"/>
+      </w:pPr>
+    </w:lvl>
+    <w:lvl w:ilvl="6" w:tplc="0409000F" w:tentative="1">
+      <w:start w:val="1"/>
+      <w:numFmt w:val="decimal"/>
+      <w:lvlText w:val="%7."/>
+      <w:lvlJc w:val="left"/>
+      <w:pPr>
+        <w:ind w:left="5040" w:hanging="360"/>
+      </w:pPr>
+    </w:lvl>
+    <w:lvl w:ilvl="7" w:tplc="04090019" w:tentative="1">
+      <w:start w:val="1"/>
+      <w:numFmt w:val="lowerLetter"/>
+      <w:lvlText w:val="%8."/>
+      <w:lvlJc w:val="left"/>
+      <w:pPr>
+        <w:ind w:left="5760" w:hanging="360"/>
+      </w:pPr>
+    </w:lvl>
+    <w:lvl w:ilvl="8" w:tplc="0409001B" w:tentative="1">
+      <w:start w:val="1"/>
+      <w:numFmt w:val="lowerRoman"/>
+      <w:lvlText w:val="%9."/>
+      <w:lvlJc w:val="right"/>
+      <w:pPr>
+        <w:ind w:left="6480" w:hanging="180"/>
+      </w:pPr>
+    </w:lvl>
+  </w:abstractNum>
+  <w:abstractNum w:abstractNumId="16" w15:restartNumberingAfterBreak="0">
+    <w:nsid w:val="5DEC6D40"/>
+    <w:multiLevelType w:val="hybridMultilevel"/>
+    <w:tmpl w:val="9A924614"/>
+    <w:lvl w:ilvl="0" w:tplc="0409000F">
+      <w:start w:val="1"/>
+      <w:numFmt w:val="decimal"/>
+      <w:lvlText w:val="%1."/>
+      <w:lvlJc w:val="left"/>
+      <w:pPr>
+        <w:ind w:left="720" w:hanging="360"/>
+      </w:pPr>
+    </w:lvl>
+    <w:lvl w:ilvl="1" w:tplc="04090019" w:tentative="1">
+      <w:start w:val="1"/>
+      <w:numFmt w:val="lowerLetter"/>
+      <w:lvlText w:val="%2."/>
+      <w:lvlJc w:val="left"/>
+      <w:pPr>
+        <w:ind w:left="1440" w:hanging="360"/>
+      </w:pPr>
+    </w:lvl>
+    <w:lvl w:ilvl="2" w:tplc="0409001B" w:tentative="1">
+      <w:start w:val="1"/>
+      <w:numFmt w:val="lowerRoman"/>
+      <w:lvlText w:val="%3."/>
+      <w:lvlJc w:val="right"/>
+      <w:pPr>
+        <w:ind w:left="2160" w:hanging="180"/>
+      </w:pPr>
+    </w:lvl>
+    <w:lvl w:ilvl="3" w:tplc="0409000F" w:tentative="1">
+      <w:start w:val="1"/>
+      <w:numFmt w:val="decimal"/>
+      <w:lvlText w:val="%4."/>
+      <w:lvlJc w:val="left"/>
+      <w:pPr>
+        <w:ind w:left="2880" w:hanging="360"/>
+      </w:pPr>
+    </w:lvl>
+    <w:lvl w:ilvl="4" w:tplc="04090019" w:tentative="1">
+      <w:start w:val="1"/>
+      <w:numFmt w:val="lowerLetter"/>
+      <w:lvlText w:val="%5."/>
+      <w:lvlJc w:val="left"/>
+      <w:pPr>
+        <w:ind w:left="3600" w:hanging="360"/>
+      </w:pPr>
+    </w:lvl>
+    <w:lvl w:ilvl="5" w:tplc="0409001B" w:tentative="1">
+      <w:start w:val="1"/>
+      <w:numFmt w:val="lowerRoman"/>
+      <w:lvlText w:val="%6."/>
+      <w:lvlJc w:val="right"/>
+      <w:pPr>
+        <w:ind w:left="4320" w:hanging="180"/>
+      </w:pPr>
+    </w:lvl>
+    <w:lvl w:ilvl="6" w:tplc="0409000F" w:tentative="1">
+      <w:start w:val="1"/>
+      <w:numFmt w:val="decimal"/>
+      <w:lvlText w:val="%7."/>
+      <w:lvlJc w:val="left"/>
+      <w:pPr>
+        <w:ind w:left="5040" w:hanging="360"/>
+      </w:pPr>
+    </w:lvl>
+    <w:lvl w:ilvl="7" w:tplc="04090019" w:tentative="1">
+      <w:start w:val="1"/>
+      <w:numFmt w:val="lowerLetter"/>
+      <w:lvlText w:val="%8."/>
+      <w:lvlJc w:val="left"/>
+      <w:pPr>
+        <w:ind w:left="5760" w:hanging="360"/>
+      </w:pPr>
+    </w:lvl>
+    <w:lvl w:ilvl="8" w:tplc="0409001B" w:tentative="1">
+      <w:start w:val="1"/>
+      <w:numFmt w:val="lowerRoman"/>
+      <w:lvlText w:val="%9."/>
+      <w:lvlJc w:val="right"/>
+      <w:pPr>
+        <w:ind w:left="6480" w:hanging="180"/>
+      </w:pPr>
+    </w:lvl>
+  </w:abstractNum>
+  <w:abstractNum w:abstractNumId="17" w15:restartNumberingAfterBreak="0">
     <w:nsid w:val="69330EE4"/>
     <w:multiLevelType w:val="hybridMultilevel"/>
     <w:tmpl w:val="591CE770"/>
@@ -10563,7 +11680,7 @@
       </w:rPr>
     </w:lvl>
   </w:abstractNum>
-  <w:abstractNum w:abstractNumId="14" w15:restartNumberingAfterBreak="0">
+  <w:abstractNum w:abstractNumId="18" w15:restartNumberingAfterBreak="0">
     <w:nsid w:val="6A232093"/>
     <w:multiLevelType w:val="hybridMultilevel"/>
     <w:tmpl w:val="DF86A74A"/>
@@ -10676,7 +11793,93 @@
       </w:rPr>
     </w:lvl>
   </w:abstractNum>
-  <w:abstractNum w:abstractNumId="15" w15:restartNumberingAfterBreak="0">
+  <w:abstractNum w:abstractNumId="19" w15:restartNumberingAfterBreak="0">
+    <w:nsid w:val="73E617AB"/>
+    <w:multiLevelType w:val="hybridMultilevel"/>
+    <w:tmpl w:val="3E607C80"/>
+    <w:lvl w:ilvl="0" w:tplc="0409000F">
+      <w:start w:val="1"/>
+      <w:numFmt w:val="decimal"/>
+      <w:lvlText w:val="%1."/>
+      <w:lvlJc w:val="left"/>
+      <w:pPr>
+        <w:ind w:left="720" w:hanging="360"/>
+      </w:pPr>
+    </w:lvl>
+    <w:lvl w:ilvl="1" w:tplc="04090019" w:tentative="1">
+      <w:start w:val="1"/>
+      <w:numFmt w:val="lowerLetter"/>
+      <w:lvlText w:val="%2."/>
+      <w:lvlJc w:val="left"/>
+      <w:pPr>
+        <w:ind w:left="1440" w:hanging="360"/>
+      </w:pPr>
+    </w:lvl>
+    <w:lvl w:ilvl="2" w:tplc="0409001B" w:tentative="1">
+      <w:start w:val="1"/>
+      <w:numFmt w:val="lowerRoman"/>
+      <w:lvlText w:val="%3."/>
+      <w:lvlJc w:val="right"/>
+      <w:pPr>
+        <w:ind w:left="2160" w:hanging="180"/>
+      </w:pPr>
+    </w:lvl>
+    <w:lvl w:ilvl="3" w:tplc="0409000F" w:tentative="1">
+      <w:start w:val="1"/>
+      <w:numFmt w:val="decimal"/>
+      <w:lvlText w:val="%4."/>
+      <w:lvlJc w:val="left"/>
+      <w:pPr>
+        <w:ind w:left="2880" w:hanging="360"/>
+      </w:pPr>
+    </w:lvl>
+    <w:lvl w:ilvl="4" w:tplc="04090019" w:tentative="1">
+      <w:start w:val="1"/>
+      <w:numFmt w:val="lowerLetter"/>
+      <w:lvlText w:val="%5."/>
+      <w:lvlJc w:val="left"/>
+      <w:pPr>
+        <w:ind w:left="3600" w:hanging="360"/>
+      </w:pPr>
+    </w:lvl>
+    <w:lvl w:ilvl="5" w:tplc="0409001B" w:tentative="1">
+      <w:start w:val="1"/>
+      <w:numFmt w:val="lowerRoman"/>
+      <w:lvlText w:val="%6."/>
+      <w:lvlJc w:val="right"/>
+      <w:pPr>
+        <w:ind w:left="4320" w:hanging="180"/>
+      </w:pPr>
+    </w:lvl>
+    <w:lvl w:ilvl="6" w:tplc="0409000F" w:tentative="1">
+      <w:start w:val="1"/>
+      <w:numFmt w:val="decimal"/>
+      <w:lvlText w:val="%7."/>
+      <w:lvlJc w:val="left"/>
+      <w:pPr>
+        <w:ind w:left="5040" w:hanging="360"/>
+      </w:pPr>
+    </w:lvl>
+    <w:lvl w:ilvl="7" w:tplc="04090019" w:tentative="1">
+      <w:start w:val="1"/>
+      <w:numFmt w:val="lowerLetter"/>
+      <w:lvlText w:val="%8."/>
+      <w:lvlJc w:val="left"/>
+      <w:pPr>
+        <w:ind w:left="5760" w:hanging="360"/>
+      </w:pPr>
+    </w:lvl>
+    <w:lvl w:ilvl="8" w:tplc="0409001B" w:tentative="1">
+      <w:start w:val="1"/>
+      <w:numFmt w:val="lowerRoman"/>
+      <w:lvlText w:val="%9."/>
+      <w:lvlJc w:val="right"/>
+      <w:pPr>
+        <w:ind w:left="6480" w:hanging="180"/>
+      </w:pPr>
+    </w:lvl>
+  </w:abstractNum>
+  <w:abstractNum w:abstractNumId="20" w15:restartNumberingAfterBreak="0">
     <w:nsid w:val="77FA7802"/>
     <w:multiLevelType w:val="hybridMultilevel"/>
     <w:tmpl w:val="A36AC884"/>
@@ -10793,10 +11996,10 @@
     <w:abstractNumId w:val="5"/>
   </w:num>
   <w:num w:numId="2">
-    <w:abstractNumId w:val="10"/>
+    <w:abstractNumId w:val="12"/>
   </w:num>
   <w:num w:numId="3">
-    <w:abstractNumId w:val="9"/>
+    <w:abstractNumId w:val="11"/>
   </w:num>
   <w:num w:numId="4">
     <w:abstractNumId w:val="6"/>
@@ -10808,10 +12011,10 @@
     <w:abstractNumId w:val="2"/>
   </w:num>
   <w:num w:numId="7">
-    <w:abstractNumId w:val="8"/>
+    <w:abstractNumId w:val="10"/>
   </w:num>
   <w:num w:numId="8">
-    <w:abstractNumId w:val="12"/>
+    <w:abstractNumId w:val="14"/>
   </w:num>
   <w:num w:numId="9">
     <w:abstractNumId w:val="3"/>
@@ -10820,22 +12023,37 @@
     <w:abstractNumId w:val="1"/>
   </w:num>
   <w:num w:numId="11">
-    <w:abstractNumId w:val="15"/>
+    <w:abstractNumId w:val="20"/>
   </w:num>
   <w:num w:numId="12">
-    <w:abstractNumId w:val="11"/>
+    <w:abstractNumId w:val="13"/>
   </w:num>
   <w:num w:numId="13">
-    <w:abstractNumId w:val="14"/>
+    <w:abstractNumId w:val="18"/>
   </w:num>
   <w:num w:numId="14">
-    <w:abstractNumId w:val="7"/>
+    <w:abstractNumId w:val="9"/>
   </w:num>
   <w:num w:numId="15">
-    <w:abstractNumId w:val="13"/>
+    <w:abstractNumId w:val="17"/>
   </w:num>
   <w:num w:numId="16">
     <w:abstractNumId w:val="4"/>
+  </w:num>
+  <w:num w:numId="17">
+    <w:abstractNumId w:val="19"/>
+  </w:num>
+  <w:num w:numId="18">
+    <w:abstractNumId w:val="15"/>
+  </w:num>
+  <w:num w:numId="19">
+    <w:abstractNumId w:val="7"/>
+  </w:num>
+  <w:num w:numId="20">
+    <w:abstractNumId w:val="16"/>
+  </w:num>
+  <w:num w:numId="21">
+    <w:abstractNumId w:val="8"/>
   </w:num>
 </w:numbering>
 </file>
@@ -10845,7 +12063,7 @@
   <w:docDefaults>
     <w:rPrDefault>
       <w:rPr>
-        <w:rFonts w:asciiTheme="minorHAnsi" w:eastAsiaTheme="minorHAnsi" w:hAnsiTheme="minorHAnsi" w:cstheme="minorBidi"/>
+        <w:rFonts w:asciiTheme="minorHAnsi" w:eastAsiaTheme="minorEastAsia" w:hAnsiTheme="minorHAnsi" w:cstheme="minorBidi"/>
         <w:sz w:val="22"/>
         <w:szCs w:val="22"/>
         <w:lang w:val="en-US" w:eastAsia="en-US" w:bidi="ar-SA"/>
@@ -11239,6 +12457,214 @@
   <w:style w:type="paragraph" w:default="1" w:styleId="Normal">
     <w:name w:val="Normal"/>
     <w:qFormat/>
+    <w:rsid w:val="00FA6016"/>
+  </w:style>
+  <w:style w:type="paragraph" w:styleId="Heading1">
+    <w:name w:val="heading 1"/>
+    <w:basedOn w:val="Normal"/>
+    <w:next w:val="Normal"/>
+    <w:link w:val="Heading1Char"/>
+    <w:uiPriority w:val="9"/>
+    <w:qFormat/>
+    <w:rsid w:val="00FA6016"/>
+    <w:pPr>
+      <w:keepNext/>
+      <w:keepLines/>
+      <w:spacing w:before="400" w:after="40" w:line="240" w:lineRule="auto"/>
+      <w:outlineLvl w:val="0"/>
+    </w:pPr>
+    <w:rPr>
+      <w:rFonts w:asciiTheme="majorHAnsi" w:eastAsiaTheme="majorEastAsia" w:hAnsiTheme="majorHAnsi" w:cstheme="majorBidi"/>
+      <w:color w:val="1F3864" w:themeColor="accent1" w:themeShade="80"/>
+      <w:sz w:val="36"/>
+      <w:szCs w:val="36"/>
+    </w:rPr>
+  </w:style>
+  <w:style w:type="paragraph" w:styleId="Heading2">
+    <w:name w:val="heading 2"/>
+    <w:basedOn w:val="Normal"/>
+    <w:next w:val="Normal"/>
+    <w:link w:val="Heading2Char"/>
+    <w:uiPriority w:val="9"/>
+    <w:semiHidden/>
+    <w:unhideWhenUsed/>
+    <w:qFormat/>
+    <w:rsid w:val="00FA6016"/>
+    <w:pPr>
+      <w:keepNext/>
+      <w:keepLines/>
+      <w:spacing w:before="40" w:after="0" w:line="240" w:lineRule="auto"/>
+      <w:outlineLvl w:val="1"/>
+    </w:pPr>
+    <w:rPr>
+      <w:rFonts w:asciiTheme="majorHAnsi" w:eastAsiaTheme="majorEastAsia" w:hAnsiTheme="majorHAnsi" w:cstheme="majorBidi"/>
+      <w:color w:val="2F5496" w:themeColor="accent1" w:themeShade="BF"/>
+      <w:sz w:val="32"/>
+      <w:szCs w:val="32"/>
+    </w:rPr>
+  </w:style>
+  <w:style w:type="paragraph" w:styleId="Heading3">
+    <w:name w:val="heading 3"/>
+    <w:basedOn w:val="Normal"/>
+    <w:next w:val="Normal"/>
+    <w:link w:val="Heading3Char"/>
+    <w:uiPriority w:val="9"/>
+    <w:semiHidden/>
+    <w:unhideWhenUsed/>
+    <w:qFormat/>
+    <w:rsid w:val="00FA6016"/>
+    <w:pPr>
+      <w:keepNext/>
+      <w:keepLines/>
+      <w:spacing w:before="40" w:after="0" w:line="240" w:lineRule="auto"/>
+      <w:outlineLvl w:val="2"/>
+    </w:pPr>
+    <w:rPr>
+      <w:rFonts w:asciiTheme="majorHAnsi" w:eastAsiaTheme="majorEastAsia" w:hAnsiTheme="majorHAnsi" w:cstheme="majorBidi"/>
+      <w:color w:val="2F5496" w:themeColor="accent1" w:themeShade="BF"/>
+      <w:sz w:val="28"/>
+      <w:szCs w:val="28"/>
+    </w:rPr>
+  </w:style>
+  <w:style w:type="paragraph" w:styleId="Heading4">
+    <w:name w:val="heading 4"/>
+    <w:basedOn w:val="Normal"/>
+    <w:next w:val="Normal"/>
+    <w:link w:val="Heading4Char"/>
+    <w:uiPriority w:val="9"/>
+    <w:semiHidden/>
+    <w:unhideWhenUsed/>
+    <w:qFormat/>
+    <w:rsid w:val="00FA6016"/>
+    <w:pPr>
+      <w:keepNext/>
+      <w:keepLines/>
+      <w:spacing w:before="40" w:after="0"/>
+      <w:outlineLvl w:val="3"/>
+    </w:pPr>
+    <w:rPr>
+      <w:rFonts w:asciiTheme="majorHAnsi" w:eastAsiaTheme="majorEastAsia" w:hAnsiTheme="majorHAnsi" w:cstheme="majorBidi"/>
+      <w:color w:val="2F5496" w:themeColor="accent1" w:themeShade="BF"/>
+      <w:sz w:val="24"/>
+      <w:szCs w:val="24"/>
+    </w:rPr>
+  </w:style>
+  <w:style w:type="paragraph" w:styleId="Heading5">
+    <w:name w:val="heading 5"/>
+    <w:basedOn w:val="Normal"/>
+    <w:next w:val="Normal"/>
+    <w:link w:val="Heading5Char"/>
+    <w:uiPriority w:val="9"/>
+    <w:semiHidden/>
+    <w:unhideWhenUsed/>
+    <w:qFormat/>
+    <w:rsid w:val="00FA6016"/>
+    <w:pPr>
+      <w:keepNext/>
+      <w:keepLines/>
+      <w:spacing w:before="40" w:after="0"/>
+      <w:outlineLvl w:val="4"/>
+    </w:pPr>
+    <w:rPr>
+      <w:rFonts w:asciiTheme="majorHAnsi" w:eastAsiaTheme="majorEastAsia" w:hAnsiTheme="majorHAnsi" w:cstheme="majorBidi"/>
+      <w:caps/>
+      <w:color w:val="2F5496" w:themeColor="accent1" w:themeShade="BF"/>
+    </w:rPr>
+  </w:style>
+  <w:style w:type="paragraph" w:styleId="Heading6">
+    <w:name w:val="heading 6"/>
+    <w:basedOn w:val="Normal"/>
+    <w:next w:val="Normal"/>
+    <w:link w:val="Heading6Char"/>
+    <w:uiPriority w:val="9"/>
+    <w:semiHidden/>
+    <w:unhideWhenUsed/>
+    <w:qFormat/>
+    <w:rsid w:val="00FA6016"/>
+    <w:pPr>
+      <w:keepNext/>
+      <w:keepLines/>
+      <w:spacing w:before="40" w:after="0"/>
+      <w:outlineLvl w:val="5"/>
+    </w:pPr>
+    <w:rPr>
+      <w:rFonts w:asciiTheme="majorHAnsi" w:eastAsiaTheme="majorEastAsia" w:hAnsiTheme="majorHAnsi" w:cstheme="majorBidi"/>
+      <w:i/>
+      <w:iCs/>
+      <w:caps/>
+      <w:color w:val="1F3864" w:themeColor="accent1" w:themeShade="80"/>
+    </w:rPr>
+  </w:style>
+  <w:style w:type="paragraph" w:styleId="Heading7">
+    <w:name w:val="heading 7"/>
+    <w:basedOn w:val="Normal"/>
+    <w:next w:val="Normal"/>
+    <w:link w:val="Heading7Char"/>
+    <w:uiPriority w:val="9"/>
+    <w:semiHidden/>
+    <w:unhideWhenUsed/>
+    <w:qFormat/>
+    <w:rsid w:val="00FA6016"/>
+    <w:pPr>
+      <w:keepNext/>
+      <w:keepLines/>
+      <w:spacing w:before="40" w:after="0"/>
+      <w:outlineLvl w:val="6"/>
+    </w:pPr>
+    <w:rPr>
+      <w:rFonts w:asciiTheme="majorHAnsi" w:eastAsiaTheme="majorEastAsia" w:hAnsiTheme="majorHAnsi" w:cstheme="majorBidi"/>
+      <w:b/>
+      <w:bCs/>
+      <w:color w:val="1F3864" w:themeColor="accent1" w:themeShade="80"/>
+    </w:rPr>
+  </w:style>
+  <w:style w:type="paragraph" w:styleId="Heading8">
+    <w:name w:val="heading 8"/>
+    <w:basedOn w:val="Normal"/>
+    <w:next w:val="Normal"/>
+    <w:link w:val="Heading8Char"/>
+    <w:uiPriority w:val="9"/>
+    <w:semiHidden/>
+    <w:unhideWhenUsed/>
+    <w:qFormat/>
+    <w:rsid w:val="00FA6016"/>
+    <w:pPr>
+      <w:keepNext/>
+      <w:keepLines/>
+      <w:spacing w:before="40" w:after="0"/>
+      <w:outlineLvl w:val="7"/>
+    </w:pPr>
+    <w:rPr>
+      <w:rFonts w:asciiTheme="majorHAnsi" w:eastAsiaTheme="majorEastAsia" w:hAnsiTheme="majorHAnsi" w:cstheme="majorBidi"/>
+      <w:b/>
+      <w:bCs/>
+      <w:i/>
+      <w:iCs/>
+      <w:color w:val="1F3864" w:themeColor="accent1" w:themeShade="80"/>
+    </w:rPr>
+  </w:style>
+  <w:style w:type="paragraph" w:styleId="Heading9">
+    <w:name w:val="heading 9"/>
+    <w:basedOn w:val="Normal"/>
+    <w:next w:val="Normal"/>
+    <w:link w:val="Heading9Char"/>
+    <w:uiPriority w:val="9"/>
+    <w:semiHidden/>
+    <w:unhideWhenUsed/>
+    <w:qFormat/>
+    <w:rsid w:val="00FA6016"/>
+    <w:pPr>
+      <w:keepNext/>
+      <w:keepLines/>
+      <w:spacing w:before="40" w:after="0"/>
+      <w:outlineLvl w:val="8"/>
+    </w:pPr>
+    <w:rPr>
+      <w:rFonts w:asciiTheme="majorHAnsi" w:eastAsiaTheme="majorEastAsia" w:hAnsiTheme="majorHAnsi" w:cstheme="majorBidi"/>
+      <w:i/>
+      <w:iCs/>
+      <w:color w:val="1F3864" w:themeColor="accent1" w:themeShade="80"/>
+    </w:rPr>
   </w:style>
   <w:style w:type="character" w:default="1" w:styleId="DefaultParagraphFont">
     <w:name w:val="Default Paragraph Font"/>
@@ -11361,6 +12787,415 @@
       <w:sz w:val="20"/>
       <w:szCs w:val="20"/>
     </w:rPr>
+  </w:style>
+  <w:style w:type="character" w:customStyle="1" w:styleId="Heading1Char">
+    <w:name w:val="Heading 1 Char"/>
+    <w:basedOn w:val="DefaultParagraphFont"/>
+    <w:link w:val="Heading1"/>
+    <w:uiPriority w:val="9"/>
+    <w:rsid w:val="00FA6016"/>
+    <w:rPr>
+      <w:rFonts w:asciiTheme="majorHAnsi" w:eastAsiaTheme="majorEastAsia" w:hAnsiTheme="majorHAnsi" w:cstheme="majorBidi"/>
+      <w:color w:val="1F3864" w:themeColor="accent1" w:themeShade="80"/>
+      <w:sz w:val="36"/>
+      <w:szCs w:val="36"/>
+    </w:rPr>
+  </w:style>
+  <w:style w:type="character" w:customStyle="1" w:styleId="Heading2Char">
+    <w:name w:val="Heading 2 Char"/>
+    <w:basedOn w:val="DefaultParagraphFont"/>
+    <w:link w:val="Heading2"/>
+    <w:uiPriority w:val="9"/>
+    <w:semiHidden/>
+    <w:rsid w:val="00FA6016"/>
+    <w:rPr>
+      <w:rFonts w:asciiTheme="majorHAnsi" w:eastAsiaTheme="majorEastAsia" w:hAnsiTheme="majorHAnsi" w:cstheme="majorBidi"/>
+      <w:color w:val="2F5496" w:themeColor="accent1" w:themeShade="BF"/>
+      <w:sz w:val="32"/>
+      <w:szCs w:val="32"/>
+    </w:rPr>
+  </w:style>
+  <w:style w:type="character" w:customStyle="1" w:styleId="Heading3Char">
+    <w:name w:val="Heading 3 Char"/>
+    <w:basedOn w:val="DefaultParagraphFont"/>
+    <w:link w:val="Heading3"/>
+    <w:uiPriority w:val="9"/>
+    <w:semiHidden/>
+    <w:rsid w:val="00FA6016"/>
+    <w:rPr>
+      <w:rFonts w:asciiTheme="majorHAnsi" w:eastAsiaTheme="majorEastAsia" w:hAnsiTheme="majorHAnsi" w:cstheme="majorBidi"/>
+      <w:color w:val="2F5496" w:themeColor="accent1" w:themeShade="BF"/>
+      <w:sz w:val="28"/>
+      <w:szCs w:val="28"/>
+    </w:rPr>
+  </w:style>
+  <w:style w:type="character" w:customStyle="1" w:styleId="Heading4Char">
+    <w:name w:val="Heading 4 Char"/>
+    <w:basedOn w:val="DefaultParagraphFont"/>
+    <w:link w:val="Heading4"/>
+    <w:uiPriority w:val="9"/>
+    <w:semiHidden/>
+    <w:rsid w:val="00FA6016"/>
+    <w:rPr>
+      <w:rFonts w:asciiTheme="majorHAnsi" w:eastAsiaTheme="majorEastAsia" w:hAnsiTheme="majorHAnsi" w:cstheme="majorBidi"/>
+      <w:color w:val="2F5496" w:themeColor="accent1" w:themeShade="BF"/>
+      <w:sz w:val="24"/>
+      <w:szCs w:val="24"/>
+    </w:rPr>
+  </w:style>
+  <w:style w:type="character" w:customStyle="1" w:styleId="Heading5Char">
+    <w:name w:val="Heading 5 Char"/>
+    <w:basedOn w:val="DefaultParagraphFont"/>
+    <w:link w:val="Heading5"/>
+    <w:uiPriority w:val="9"/>
+    <w:semiHidden/>
+    <w:rsid w:val="00FA6016"/>
+    <w:rPr>
+      <w:rFonts w:asciiTheme="majorHAnsi" w:eastAsiaTheme="majorEastAsia" w:hAnsiTheme="majorHAnsi" w:cstheme="majorBidi"/>
+      <w:caps/>
+      <w:color w:val="2F5496" w:themeColor="accent1" w:themeShade="BF"/>
+    </w:rPr>
+  </w:style>
+  <w:style w:type="character" w:customStyle="1" w:styleId="Heading6Char">
+    <w:name w:val="Heading 6 Char"/>
+    <w:basedOn w:val="DefaultParagraphFont"/>
+    <w:link w:val="Heading6"/>
+    <w:uiPriority w:val="9"/>
+    <w:semiHidden/>
+    <w:rsid w:val="00FA6016"/>
+    <w:rPr>
+      <w:rFonts w:asciiTheme="majorHAnsi" w:eastAsiaTheme="majorEastAsia" w:hAnsiTheme="majorHAnsi" w:cstheme="majorBidi"/>
+      <w:i/>
+      <w:iCs/>
+      <w:caps/>
+      <w:color w:val="1F3864" w:themeColor="accent1" w:themeShade="80"/>
+    </w:rPr>
+  </w:style>
+  <w:style w:type="character" w:customStyle="1" w:styleId="Heading7Char">
+    <w:name w:val="Heading 7 Char"/>
+    <w:basedOn w:val="DefaultParagraphFont"/>
+    <w:link w:val="Heading7"/>
+    <w:uiPriority w:val="9"/>
+    <w:semiHidden/>
+    <w:rsid w:val="00FA6016"/>
+    <w:rPr>
+      <w:rFonts w:asciiTheme="majorHAnsi" w:eastAsiaTheme="majorEastAsia" w:hAnsiTheme="majorHAnsi" w:cstheme="majorBidi"/>
+      <w:b/>
+      <w:bCs/>
+      <w:color w:val="1F3864" w:themeColor="accent1" w:themeShade="80"/>
+    </w:rPr>
+  </w:style>
+  <w:style w:type="character" w:customStyle="1" w:styleId="Heading8Char">
+    <w:name w:val="Heading 8 Char"/>
+    <w:basedOn w:val="DefaultParagraphFont"/>
+    <w:link w:val="Heading8"/>
+    <w:uiPriority w:val="9"/>
+    <w:semiHidden/>
+    <w:rsid w:val="00FA6016"/>
+    <w:rPr>
+      <w:rFonts w:asciiTheme="majorHAnsi" w:eastAsiaTheme="majorEastAsia" w:hAnsiTheme="majorHAnsi" w:cstheme="majorBidi"/>
+      <w:b/>
+      <w:bCs/>
+      <w:i/>
+      <w:iCs/>
+      <w:color w:val="1F3864" w:themeColor="accent1" w:themeShade="80"/>
+    </w:rPr>
+  </w:style>
+  <w:style w:type="character" w:customStyle="1" w:styleId="Heading9Char">
+    <w:name w:val="Heading 9 Char"/>
+    <w:basedOn w:val="DefaultParagraphFont"/>
+    <w:link w:val="Heading9"/>
+    <w:uiPriority w:val="9"/>
+    <w:semiHidden/>
+    <w:rsid w:val="00FA6016"/>
+    <w:rPr>
+      <w:rFonts w:asciiTheme="majorHAnsi" w:eastAsiaTheme="majorEastAsia" w:hAnsiTheme="majorHAnsi" w:cstheme="majorBidi"/>
+      <w:i/>
+      <w:iCs/>
+      <w:color w:val="1F3864" w:themeColor="accent1" w:themeShade="80"/>
+    </w:rPr>
+  </w:style>
+  <w:style w:type="paragraph" w:styleId="Caption">
+    <w:name w:val="caption"/>
+    <w:basedOn w:val="Normal"/>
+    <w:next w:val="Normal"/>
+    <w:uiPriority w:val="35"/>
+    <w:semiHidden/>
+    <w:unhideWhenUsed/>
+    <w:qFormat/>
+    <w:rsid w:val="00FA6016"/>
+    <w:pPr>
+      <w:spacing w:line="240" w:lineRule="auto"/>
+    </w:pPr>
+    <w:rPr>
+      <w:b/>
+      <w:bCs/>
+      <w:smallCaps/>
+      <w:color w:val="44546A" w:themeColor="text2"/>
+    </w:rPr>
+  </w:style>
+  <w:style w:type="paragraph" w:styleId="Title">
+    <w:name w:val="Title"/>
+    <w:basedOn w:val="Normal"/>
+    <w:next w:val="Normal"/>
+    <w:link w:val="TitleChar"/>
+    <w:uiPriority w:val="10"/>
+    <w:qFormat/>
+    <w:rsid w:val="00FA6016"/>
+    <w:pPr>
+      <w:spacing w:after="0" w:line="204" w:lineRule="auto"/>
+      <w:contextualSpacing/>
+    </w:pPr>
+    <w:rPr>
+      <w:rFonts w:asciiTheme="majorHAnsi" w:eastAsiaTheme="majorEastAsia" w:hAnsiTheme="majorHAnsi" w:cstheme="majorBidi"/>
+      <w:caps/>
+      <w:color w:val="44546A" w:themeColor="text2"/>
+      <w:spacing w:val="-15"/>
+      <w:sz w:val="72"/>
+      <w:szCs w:val="72"/>
+    </w:rPr>
+  </w:style>
+  <w:style w:type="character" w:customStyle="1" w:styleId="TitleChar">
+    <w:name w:val="Title Char"/>
+    <w:basedOn w:val="DefaultParagraphFont"/>
+    <w:link w:val="Title"/>
+    <w:uiPriority w:val="10"/>
+    <w:rsid w:val="00FA6016"/>
+    <w:rPr>
+      <w:rFonts w:asciiTheme="majorHAnsi" w:eastAsiaTheme="majorEastAsia" w:hAnsiTheme="majorHAnsi" w:cstheme="majorBidi"/>
+      <w:caps/>
+      <w:color w:val="44546A" w:themeColor="text2"/>
+      <w:spacing w:val="-15"/>
+      <w:sz w:val="72"/>
+      <w:szCs w:val="72"/>
+    </w:rPr>
+  </w:style>
+  <w:style w:type="paragraph" w:styleId="Subtitle">
+    <w:name w:val="Subtitle"/>
+    <w:basedOn w:val="Normal"/>
+    <w:next w:val="Normal"/>
+    <w:link w:val="SubtitleChar"/>
+    <w:uiPriority w:val="11"/>
+    <w:qFormat/>
+    <w:rsid w:val="00FA6016"/>
+    <w:pPr>
+      <w:numPr>
+        <w:ilvl w:val="1"/>
+      </w:numPr>
+      <w:spacing w:after="240" w:line="240" w:lineRule="auto"/>
+    </w:pPr>
+    <w:rPr>
+      <w:rFonts w:asciiTheme="majorHAnsi" w:eastAsiaTheme="majorEastAsia" w:hAnsiTheme="majorHAnsi" w:cstheme="majorBidi"/>
+      <w:color w:val="4472C4" w:themeColor="accent1"/>
+      <w:sz w:val="28"/>
+      <w:szCs w:val="28"/>
+    </w:rPr>
+  </w:style>
+  <w:style w:type="character" w:customStyle="1" w:styleId="SubtitleChar">
+    <w:name w:val="Subtitle Char"/>
+    <w:basedOn w:val="DefaultParagraphFont"/>
+    <w:link w:val="Subtitle"/>
+    <w:uiPriority w:val="11"/>
+    <w:rsid w:val="00FA6016"/>
+    <w:rPr>
+      <w:rFonts w:asciiTheme="majorHAnsi" w:eastAsiaTheme="majorEastAsia" w:hAnsiTheme="majorHAnsi" w:cstheme="majorBidi"/>
+      <w:color w:val="4472C4" w:themeColor="accent1"/>
+      <w:sz w:val="28"/>
+      <w:szCs w:val="28"/>
+    </w:rPr>
+  </w:style>
+  <w:style w:type="character" w:styleId="Strong">
+    <w:name w:val="Strong"/>
+    <w:basedOn w:val="DefaultParagraphFont"/>
+    <w:uiPriority w:val="22"/>
+    <w:qFormat/>
+    <w:rsid w:val="00FA6016"/>
+    <w:rPr>
+      <w:b/>
+      <w:bCs/>
+    </w:rPr>
+  </w:style>
+  <w:style w:type="character" w:styleId="Emphasis">
+    <w:name w:val="Emphasis"/>
+    <w:basedOn w:val="DefaultParagraphFont"/>
+    <w:uiPriority w:val="20"/>
+    <w:qFormat/>
+    <w:rsid w:val="00FA6016"/>
+    <w:rPr>
+      <w:i/>
+      <w:iCs/>
+    </w:rPr>
+  </w:style>
+  <w:style w:type="paragraph" w:styleId="NoSpacing">
+    <w:name w:val="No Spacing"/>
+    <w:uiPriority w:val="1"/>
+    <w:qFormat/>
+    <w:rsid w:val="00FA6016"/>
+    <w:pPr>
+      <w:spacing w:after="0" w:line="240" w:lineRule="auto"/>
+    </w:pPr>
+  </w:style>
+  <w:style w:type="paragraph" w:styleId="Quote">
+    <w:name w:val="Quote"/>
+    <w:basedOn w:val="Normal"/>
+    <w:next w:val="Normal"/>
+    <w:link w:val="QuoteChar"/>
+    <w:uiPriority w:val="29"/>
+    <w:qFormat/>
+    <w:rsid w:val="00FA6016"/>
+    <w:pPr>
+      <w:spacing w:before="120" w:after="120"/>
+      <w:ind w:left="720"/>
+    </w:pPr>
+    <w:rPr>
+      <w:color w:val="44546A" w:themeColor="text2"/>
+      <w:sz w:val="24"/>
+      <w:szCs w:val="24"/>
+    </w:rPr>
+  </w:style>
+  <w:style w:type="character" w:customStyle="1" w:styleId="QuoteChar">
+    <w:name w:val="Quote Char"/>
+    <w:basedOn w:val="DefaultParagraphFont"/>
+    <w:link w:val="Quote"/>
+    <w:uiPriority w:val="29"/>
+    <w:rsid w:val="00FA6016"/>
+    <w:rPr>
+      <w:color w:val="44546A" w:themeColor="text2"/>
+      <w:sz w:val="24"/>
+      <w:szCs w:val="24"/>
+    </w:rPr>
+  </w:style>
+  <w:style w:type="paragraph" w:styleId="IntenseQuote">
+    <w:name w:val="Intense Quote"/>
+    <w:basedOn w:val="Normal"/>
+    <w:next w:val="Normal"/>
+    <w:link w:val="IntenseQuoteChar"/>
+    <w:uiPriority w:val="30"/>
+    <w:qFormat/>
+    <w:rsid w:val="00FA6016"/>
+    <w:pPr>
+      <w:spacing w:before="100" w:beforeAutospacing="1" w:after="240" w:line="240" w:lineRule="auto"/>
+      <w:ind w:left="720"/>
+      <w:jc w:val="center"/>
+    </w:pPr>
+    <w:rPr>
+      <w:rFonts w:asciiTheme="majorHAnsi" w:eastAsiaTheme="majorEastAsia" w:hAnsiTheme="majorHAnsi" w:cstheme="majorBidi"/>
+      <w:color w:val="44546A" w:themeColor="text2"/>
+      <w:spacing w:val="-6"/>
+      <w:sz w:val="32"/>
+      <w:szCs w:val="32"/>
+    </w:rPr>
+  </w:style>
+  <w:style w:type="character" w:customStyle="1" w:styleId="IntenseQuoteChar">
+    <w:name w:val="Intense Quote Char"/>
+    <w:basedOn w:val="DefaultParagraphFont"/>
+    <w:link w:val="IntenseQuote"/>
+    <w:uiPriority w:val="30"/>
+    <w:rsid w:val="00FA6016"/>
+    <w:rPr>
+      <w:rFonts w:asciiTheme="majorHAnsi" w:eastAsiaTheme="majorEastAsia" w:hAnsiTheme="majorHAnsi" w:cstheme="majorBidi"/>
+      <w:color w:val="44546A" w:themeColor="text2"/>
+      <w:spacing w:val="-6"/>
+      <w:sz w:val="32"/>
+      <w:szCs w:val="32"/>
+    </w:rPr>
+  </w:style>
+  <w:style w:type="character" w:styleId="SubtleEmphasis">
+    <w:name w:val="Subtle Emphasis"/>
+    <w:basedOn w:val="DefaultParagraphFont"/>
+    <w:uiPriority w:val="19"/>
+    <w:qFormat/>
+    <w:rsid w:val="00FA6016"/>
+    <w:rPr>
+      <w:i/>
+      <w:iCs/>
+      <w:color w:val="595959" w:themeColor="text1" w:themeTint="A6"/>
+    </w:rPr>
+  </w:style>
+  <w:style w:type="character" w:styleId="IntenseEmphasis">
+    <w:name w:val="Intense Emphasis"/>
+    <w:basedOn w:val="DefaultParagraphFont"/>
+    <w:uiPriority w:val="21"/>
+    <w:qFormat/>
+    <w:rsid w:val="00FA6016"/>
+    <w:rPr>
+      <w:b/>
+      <w:bCs/>
+      <w:i/>
+      <w:iCs/>
+    </w:rPr>
+  </w:style>
+  <w:style w:type="character" w:styleId="SubtleReference">
+    <w:name w:val="Subtle Reference"/>
+    <w:basedOn w:val="DefaultParagraphFont"/>
+    <w:uiPriority w:val="31"/>
+    <w:qFormat/>
+    <w:rsid w:val="00FA6016"/>
+    <w:rPr>
+      <w:smallCaps/>
+      <w:color w:val="595959" w:themeColor="text1" w:themeTint="A6"/>
+      <w:u w:val="none" w:color="7F7F7F" w:themeColor="text1" w:themeTint="80"/>
+      <w:bdr w:val="none" w:sz="0" w:space="0" w:color="auto"/>
+    </w:rPr>
+  </w:style>
+  <w:style w:type="character" w:styleId="IntenseReference">
+    <w:name w:val="Intense Reference"/>
+    <w:basedOn w:val="DefaultParagraphFont"/>
+    <w:uiPriority w:val="32"/>
+    <w:qFormat/>
+    <w:rsid w:val="00FA6016"/>
+    <w:rPr>
+      <w:b/>
+      <w:bCs/>
+      <w:smallCaps/>
+      <w:color w:val="44546A" w:themeColor="text2"/>
+      <w:u w:val="single"/>
+    </w:rPr>
+  </w:style>
+  <w:style w:type="character" w:styleId="BookTitle">
+    <w:name w:val="Book Title"/>
+    <w:basedOn w:val="DefaultParagraphFont"/>
+    <w:uiPriority w:val="33"/>
+    <w:qFormat/>
+    <w:rsid w:val="00FA6016"/>
+    <w:rPr>
+      <w:b/>
+      <w:bCs/>
+      <w:smallCaps/>
+      <w:spacing w:val="10"/>
+    </w:rPr>
+  </w:style>
+  <w:style w:type="paragraph" w:styleId="TOCHeading">
+    <w:name w:val="TOC Heading"/>
+    <w:basedOn w:val="Heading1"/>
+    <w:next w:val="Normal"/>
+    <w:uiPriority w:val="39"/>
+    <w:semiHidden/>
+    <w:unhideWhenUsed/>
+    <w:qFormat/>
+    <w:rsid w:val="00FA6016"/>
+    <w:pPr>
+      <w:outlineLvl w:val="9"/>
+    </w:pPr>
+  </w:style>
+  <w:style w:type="table" w:styleId="TableGrid">
+    <w:name w:val="Table Grid"/>
+    <w:basedOn w:val="TableNormal"/>
+    <w:uiPriority w:val="39"/>
+    <w:rsid w:val="00761E47"/>
+    <w:pPr>
+      <w:spacing w:after="0" w:line="240" w:lineRule="auto"/>
+    </w:pPr>
+    <w:tblPr>
+      <w:tblBorders>
+        <w:top w:val="single" w:sz="4" w:space="0" w:color="auto"/>
+        <w:left w:val="single" w:sz="4" w:space="0" w:color="auto"/>
+        <w:bottom w:val="single" w:sz="4" w:space="0" w:color="auto"/>
+        <w:right w:val="single" w:sz="4" w:space="0" w:color="auto"/>
+        <w:insideH w:val="single" w:sz="4" w:space="0" w:color="auto"/>
+        <w:insideV w:val="single" w:sz="4" w:space="0" w:color="auto"/>
+      </w:tblBorders>
+    </w:tblPr>
   </w:style>
 </w:styles>
 </file>

</xml_diff>